<commit_message>
update to reference doc table formats
</commit_message>
<xml_diff>
--- a/refdoc/refdoc-smpte-ag04.docx
+++ b/refdoc/refdoc-smpte-ag04.docx
@@ -1267,6 +1267,285 @@
         <w:t>-table-plain style</w:t>
       </w:r>
     </w:p>
+    <w:tbl>
+      <w:tblPr>
+        <w:tblStyle w:val="Table"/>
+        <w:tblW w:w="1393" w:type="pct"/>
+        <w:tblLook w:val="07E0" w:firstRow="1" w:lastRow="1" w:firstColumn="1" w:lastColumn="1" w:noHBand="1" w:noVBand="1"/>
+      </w:tblPr>
+      <w:tblGrid>
+        <w:gridCol w:w="931"/>
+        <w:gridCol w:w="931"/>
+        <w:gridCol w:w="931"/>
+        <w:gridCol w:w="881"/>
+      </w:tblGrid>
+      <w:tr>
+        <w:trPr>
+          <w:cnfStyle w:val="100000000000" w:firstRow="1" w:lastRow="0" w:firstColumn="0" w:lastColumn="0" w:oddVBand="0" w:evenVBand="0" w:oddHBand="0" w:evenHBand="0" w:firstRowFirstColumn="0" w:firstRowLastColumn="0" w:lastRowFirstColumn="0" w:lastRowLastColumn="0"/>
+        </w:trPr>
+        <w:tc>
+          <w:tcPr>
+            <w:tcW w:w="0" w:type="auto"/>
+            <w:tcBorders>
+              <w:bottom w:val="single" w:sz="0" w:space="0" w:color="auto"/>
+            </w:tcBorders>
+          </w:tcPr>
+          <w:p>
+            <w:pPr>
+              <w:numPr>
+                <w:ilvl w:val="0"/>
+                <w:numId w:val="1"/>
+              </w:numPr>
+              <w:spacing w:before="36" w:after="36" w:line="240" w:lineRule="auto"/>
+              <w:rPr>
+                <w:rFonts w:eastAsia="Cambria" w:cs="Times New Roman"/>
+                <w:szCs w:val="24"/>
+                <w:lang w:val="en-US"/>
+              </w:rPr>
+            </w:pPr>
+            <w:r>
+              <w:rPr>
+                <w:rFonts w:eastAsia="Cambria" w:cs="Times New Roman"/>
+                <w:szCs w:val="24"/>
+                <w:lang w:val="en-US"/>
+              </w:rPr>
+              <w:t xml:space="preserve">Head1 </w:t>
+            </w:r>
+          </w:p>
+        </w:tc>
+        <w:tc>
+          <w:tcPr>
+            <w:tcW w:w="0" w:type="auto"/>
+            <w:tcBorders>
+              <w:bottom w:val="single" w:sz="0" w:space="0" w:color="auto"/>
+            </w:tcBorders>
+          </w:tcPr>
+          <w:p>
+            <w:pPr>
+              <w:numPr>
+                <w:ilvl w:val="0"/>
+                <w:numId w:val="1"/>
+              </w:numPr>
+              <w:spacing w:before="36" w:after="36" w:line="240" w:lineRule="auto"/>
+              <w:rPr>
+                <w:rFonts w:eastAsia="Cambria" w:cs="Times New Roman"/>
+                <w:szCs w:val="24"/>
+                <w:lang w:val="en-US"/>
+              </w:rPr>
+            </w:pPr>
+            <w:r>
+              <w:rPr>
+                <w:rFonts w:eastAsia="Cambria" w:cs="Times New Roman"/>
+                <w:szCs w:val="24"/>
+                <w:lang w:val="en-US"/>
+              </w:rPr>
+              <w:t>Head2</w:t>
+            </w:r>
+          </w:p>
+        </w:tc>
+        <w:tc>
+          <w:tcPr>
+            <w:tcW w:w="0" w:type="auto"/>
+            <w:tcBorders>
+              <w:bottom w:val="single" w:sz="0" w:space="0" w:color="auto"/>
+            </w:tcBorders>
+          </w:tcPr>
+          <w:p>
+            <w:pPr>
+              <w:numPr>
+                <w:ilvl w:val="0"/>
+                <w:numId w:val="1"/>
+              </w:numPr>
+              <w:spacing w:before="36" w:after="36" w:line="240" w:lineRule="auto"/>
+              <w:rPr>
+                <w:rFonts w:eastAsia="Cambria" w:cs="Times New Roman"/>
+                <w:szCs w:val="24"/>
+                <w:lang w:val="en-US"/>
+              </w:rPr>
+            </w:pPr>
+            <w:r>
+              <w:rPr>
+                <w:rFonts w:eastAsia="Cambria" w:cs="Times New Roman"/>
+                <w:szCs w:val="24"/>
+                <w:lang w:val="en-US"/>
+              </w:rPr>
+              <w:t>Head3</w:t>
+            </w:r>
+          </w:p>
+        </w:tc>
+        <w:tc>
+          <w:tcPr>
+            <w:tcW w:w="0" w:type="auto"/>
+            <w:tcBorders>
+              <w:bottom w:val="single" w:sz="0" w:space="0" w:color="auto"/>
+            </w:tcBorders>
+          </w:tcPr>
+          <w:p>
+            <w:pPr>
+              <w:numPr>
+                <w:ilvl w:val="0"/>
+                <w:numId w:val="1"/>
+              </w:numPr>
+              <w:spacing w:before="36" w:after="36" w:line="240" w:lineRule="auto"/>
+              <w:rPr>
+                <w:rFonts w:eastAsia="Cambria" w:cs="Times New Roman"/>
+                <w:szCs w:val="24"/>
+                <w:lang w:val="en-US"/>
+              </w:rPr>
+            </w:pPr>
+            <w:r>
+              <w:rPr>
+                <w:rFonts w:eastAsia="Cambria" w:cs="Times New Roman"/>
+                <w:szCs w:val="24"/>
+                <w:lang w:val="en-US"/>
+              </w:rPr>
+              <w:t>Multi-</w:t>
+            </w:r>
+            <w:r>
+              <w:rPr>
+                <w:rFonts w:eastAsia="Cambria" w:cs="Times New Roman"/>
+                <w:szCs w:val="24"/>
+                <w:lang w:val="en-US"/>
+              </w:rPr>
+              <w:br/>
+              <w:t>Line</w:t>
+            </w:r>
+          </w:p>
+        </w:tc>
+      </w:tr>
+      <w:tr>
+        <w:tc>
+          <w:tcPr>
+            <w:tcW w:w="0" w:type="auto"/>
+          </w:tcPr>
+          <w:p>
+            <w:pPr>
+              <w:numPr>
+                <w:ilvl w:val="0"/>
+                <w:numId w:val="1"/>
+              </w:numPr>
+              <w:spacing w:before="36" w:after="36" w:line="240" w:lineRule="auto"/>
+              <w:rPr>
+                <w:rFonts w:eastAsia="Cambria" w:cs="Times New Roman"/>
+                <w:szCs w:val="24"/>
+                <w:lang w:val="en-US"/>
+              </w:rPr>
+            </w:pPr>
+            <w:r>
+              <w:rPr>
+                <w:rFonts w:eastAsia="Cambria" w:cs="Times New Roman"/>
+                <w:szCs w:val="24"/>
+                <w:lang w:val="en-US"/>
+              </w:rPr>
+              <w:t xml:space="preserve"> 1 </w:t>
+            </w:r>
+          </w:p>
+        </w:tc>
+        <w:tc>
+          <w:tcPr>
+            <w:tcW w:w="0" w:type="auto"/>
+          </w:tcPr>
+          <w:p>
+            <w:pPr>
+              <w:numPr>
+                <w:ilvl w:val="0"/>
+                <w:numId w:val="1"/>
+              </w:numPr>
+              <w:spacing w:before="36" w:after="36" w:line="240" w:lineRule="auto"/>
+              <w:rPr>
+                <w:rFonts w:eastAsia="Cambria" w:cs="Times New Roman"/>
+                <w:szCs w:val="24"/>
+                <w:lang w:val="en-US"/>
+              </w:rPr>
+            </w:pPr>
+            <w:r>
+              <w:rPr>
+                <w:rFonts w:eastAsia="Cambria" w:cs="Times New Roman"/>
+                <w:szCs w:val="24"/>
+                <w:lang w:val="en-US"/>
+              </w:rPr>
+              <w:t xml:space="preserve"> 2 </w:t>
+            </w:r>
+          </w:p>
+        </w:tc>
+        <w:tc>
+          <w:tcPr>
+            <w:tcW w:w="0" w:type="auto"/>
+          </w:tcPr>
+          <w:p>
+            <w:pPr>
+              <w:numPr>
+                <w:ilvl w:val="0"/>
+                <w:numId w:val="1"/>
+              </w:numPr>
+              <w:spacing w:before="36" w:after="36" w:line="240" w:lineRule="auto"/>
+              <w:rPr>
+                <w:rFonts w:eastAsia="Cambria" w:cs="Times New Roman"/>
+                <w:szCs w:val="24"/>
+                <w:lang w:val="en-US"/>
+              </w:rPr>
+            </w:pPr>
+            <w:r>
+              <w:rPr>
+                <w:rFonts w:eastAsia="Cambria" w:cs="Times New Roman"/>
+                <w:szCs w:val="24"/>
+                <w:lang w:val="en-US"/>
+              </w:rPr>
+              <w:t>3</w:t>
+            </w:r>
+          </w:p>
+        </w:tc>
+        <w:tc>
+          <w:tcPr>
+            <w:tcW w:w="0" w:type="auto"/>
+          </w:tcPr>
+          <w:p>
+            <w:pPr>
+              <w:numPr>
+                <w:ilvl w:val="0"/>
+                <w:numId w:val="1"/>
+              </w:numPr>
+              <w:spacing w:before="36" w:after="36" w:line="240" w:lineRule="auto"/>
+              <w:rPr>
+                <w:rFonts w:eastAsia="Cambria" w:cs="Times New Roman"/>
+                <w:szCs w:val="24"/>
+                <w:lang w:val="en-US"/>
+              </w:rPr>
+            </w:pPr>
+            <w:r>
+              <w:rPr>
+                <w:rFonts w:eastAsia="Cambria" w:cs="Times New Roman"/>
+                <w:szCs w:val="24"/>
+                <w:lang w:val="en-US"/>
+              </w:rPr>
+              <w:t>Multi-</w:t>
+            </w:r>
+          </w:p>
+          <w:p>
+            <w:pPr>
+              <w:numPr>
+                <w:ilvl w:val="0"/>
+                <w:numId w:val="1"/>
+              </w:numPr>
+              <w:spacing w:before="36" w:after="36" w:line="240" w:lineRule="auto"/>
+              <w:rPr>
+                <w:rFonts w:eastAsia="Cambria" w:cs="Times New Roman"/>
+                <w:szCs w:val="24"/>
+                <w:lang w:val="en-US"/>
+              </w:rPr>
+            </w:pPr>
+            <w:r>
+              <w:rPr>
+                <w:rFonts w:eastAsia="Cambria" w:cs="Times New Roman"/>
+                <w:szCs w:val="24"/>
+                <w:lang w:val="en-US"/>
+              </w:rPr>
+              <w:t>Line</w:t>
+            </w:r>
+          </w:p>
+        </w:tc>
+      </w:tr>
+    </w:tbl>
     <w:p>
       <w:pPr>
         <w:rPr>
@@ -4540,6 +4819,64 @@
       <w:szCs w:val="20"/>
     </w:rPr>
   </w:style>
+  <w:style w:type="table" w:customStyle="1" w:styleId="Table">
+    <w:name w:val="Table"/>
+    <w:semiHidden/>
+    <w:unhideWhenUsed/>
+    <w:qFormat/>
+    <w:rsid w:val="00424062"/>
+    <w:pPr>
+      <w:spacing w:before="20" w:after="20" w:line="240" w:lineRule="auto"/>
+    </w:pPr>
+    <w:rPr>
+      <w:sz w:val="18"/>
+      <w:szCs w:val="20"/>
+      <w:lang w:eastAsia="en-GB"/>
+    </w:rPr>
+    <w:tblPr>
+      <w:tblInd w:w="0" w:type="dxa"/>
+      <w:tblBorders>
+        <w:top w:val="single" w:sz="4" w:space="0" w:color="000000"/>
+        <w:left w:val="single" w:sz="4" w:space="0" w:color="000000"/>
+        <w:bottom w:val="single" w:sz="4" w:space="0" w:color="000000"/>
+        <w:right w:val="single" w:sz="4" w:space="0" w:color="000000"/>
+        <w:insideH w:val="single" w:sz="4" w:space="0" w:color="808080"/>
+        <w:insideV w:val="single" w:sz="4" w:space="0" w:color="808080"/>
+      </w:tblBorders>
+      <w:tblCellMar>
+        <w:top w:w="0" w:type="dxa"/>
+        <w:left w:w="108" w:type="dxa"/>
+        <w:bottom w:w="0" w:type="dxa"/>
+        <w:right w:w="108" w:type="dxa"/>
+      </w:tblCellMar>
+    </w:tblPr>
+    <w:tblStylePr w:type="firstRow">
+      <w:pPr>
+        <w:wordWrap/>
+        <w:spacing w:beforeLines="0" w:before="40" w:beforeAutospacing="0" w:afterLines="0" w:after="40" w:afterAutospacing="0"/>
+        <w:jc w:val="left"/>
+      </w:pPr>
+      <w:rPr>
+        <w:rFonts w:ascii="Calibri" w:hAnsi="Calibri"/>
+        <w:b/>
+        <w:sz w:val="22"/>
+      </w:rPr>
+      <w:tblPr/>
+      <w:tcPr>
+        <w:tcBorders>
+          <w:top w:val="single" w:sz="4" w:space="0" w:color="000000"/>
+          <w:left w:val="single" w:sz="4" w:space="0" w:color="000000"/>
+          <w:bottom w:val="single" w:sz="4" w:space="0" w:color="000000"/>
+          <w:right w:val="single" w:sz="4" w:space="0" w:color="000000"/>
+          <w:insideH w:val="single" w:sz="8" w:space="0" w:color="000000"/>
+          <w:insideV w:val="single" w:sz="8" w:space="0" w:color="000000"/>
+          <w:tl2br w:val="nil"/>
+          <w:tr2bl w:val="nil"/>
+        </w:tcBorders>
+        <w:shd w:val="clear" w:color="auto" w:fill="D9D9D9"/>
+      </w:tcPr>
+    </w:tblStylePr>
+  </w:style>
 </w:styles>
 </file>
 

</xml_diff>

<commit_message>
fixed table formatting in refdoc
</commit_message>
<xml_diff>
--- a/refdoc/refdoc-smpte-ag04.docx
+++ b/refdoc/refdoc-smpte-ag04.docx
@@ -14,7 +14,6 @@
           <w:sz w:val="24"/>
         </w:rPr>
       </w:pPr>
-      <w:proofErr w:type="spellStart"/>
       <w:r>
         <w:rPr>
           <w:rStyle w:val="WarningTok"/>
@@ -24,43 +23,7 @@
           <w:color w:val="auto"/>
           <w:sz w:val="24"/>
         </w:rPr>
-        <w:t>smpte</w:t>
-      </w:r>
-      <w:proofErr w:type="spellEnd"/>
-      <w:r>
-        <w:rPr>
-          <w:rStyle w:val="WarningTok"/>
-          <w:rFonts w:ascii="Arial Bold" w:hAnsi="Arial Bold"/>
-          <w:b w:val="0"/>
-          <w:i w:val="0"/>
-          <w:color w:val="auto"/>
-          <w:sz w:val="24"/>
-        </w:rPr>
-        <w:t>-</w:t>
-      </w:r>
-      <w:proofErr w:type="spellStart"/>
-      <w:r>
-        <w:rPr>
-          <w:rStyle w:val="WarningTok"/>
-          <w:rFonts w:ascii="Arial Bold" w:hAnsi="Arial Bold"/>
-          <w:b w:val="0"/>
-          <w:i w:val="0"/>
-          <w:color w:val="auto"/>
-          <w:sz w:val="24"/>
-        </w:rPr>
-        <w:t>eng</w:t>
-      </w:r>
-      <w:proofErr w:type="spellEnd"/>
-      <w:r>
-        <w:rPr>
-          <w:rStyle w:val="WarningTok"/>
-          <w:rFonts w:ascii="Arial Bold" w:hAnsi="Arial Bold"/>
-          <w:b w:val="0"/>
-          <w:i w:val="0"/>
-          <w:color w:val="auto"/>
-          <w:sz w:val="24"/>
-        </w:rPr>
-        <w:t>-doc-top</w:t>
+        <w:t>smpte-eng-doc-top</w:t>
       </w:r>
     </w:p>
     <w:p>
@@ -111,7 +74,6 @@
           <w:sz w:val="28"/>
         </w:rPr>
       </w:pPr>
-      <w:proofErr w:type="spellStart"/>
       <w:r>
         <w:rPr>
           <w:rStyle w:val="WarningTok"/>
@@ -121,56 +83,15 @@
           <w:color w:val="auto"/>
           <w:sz w:val="28"/>
         </w:rPr>
-        <w:t>smpte</w:t>
-      </w:r>
-      <w:proofErr w:type="spellEnd"/>
-      <w:r>
-        <w:rPr>
-          <w:rStyle w:val="WarningTok"/>
-          <w:rFonts w:ascii="Arial" w:hAnsi="Arial"/>
-          <w:b/>
-          <w:i w:val="0"/>
-          <w:color w:val="auto"/>
-          <w:sz w:val="28"/>
-        </w:rPr>
-        <w:t>-</w:t>
-      </w:r>
-      <w:proofErr w:type="spellStart"/>
-      <w:r>
-        <w:rPr>
-          <w:rStyle w:val="WarningTok"/>
-          <w:rFonts w:ascii="Arial" w:hAnsi="Arial"/>
-          <w:b/>
-          <w:i w:val="0"/>
-          <w:color w:val="auto"/>
-          <w:sz w:val="28"/>
-        </w:rPr>
-        <w:t>eng</w:t>
-      </w:r>
-      <w:proofErr w:type="spellEnd"/>
-      <w:r>
-        <w:rPr>
-          <w:rStyle w:val="WarningTok"/>
-          <w:rFonts w:ascii="Arial" w:hAnsi="Arial"/>
-          <w:b/>
-          <w:i w:val="0"/>
-          <w:color w:val="auto"/>
-          <w:sz w:val="28"/>
-        </w:rPr>
-        <w:t>-doc-title</w:t>
+        <w:t>smpte-eng-doc-title</w:t>
       </w:r>
     </w:p>
     <w:p>
       <w:pPr>
         <w:pStyle w:val="smpte-filename-draft"/>
       </w:pPr>
-      <w:proofErr w:type="spellStart"/>
-      <w:r>
-        <w:t>smpte</w:t>
-      </w:r>
-      <w:proofErr w:type="spellEnd"/>
-      <w:r>
-        <w:t>-filename</w:t>
+      <w:r>
+        <w:t>smpte-filename</w:t>
       </w:r>
       <w:r>
         <w:t xml:space="preserve">-draft - </w:t>
@@ -270,15 +191,7 @@
         <w:t>No body text is preserved</w:t>
       </w:r>
       <w:r>
-        <w:t xml:space="preserve"> – only watermarks, headers, </w:t>
-      </w:r>
-      <w:proofErr w:type="gramStart"/>
-      <w:r>
-        <w:t>footers</w:t>
-      </w:r>
-      <w:proofErr w:type="gramEnd"/>
-      <w:r>
-        <w:t xml:space="preserve"> and styles. To make a new SMPTE reference document, you should add custom styles to this document and then copy it to the new reference. Check everything in</w:t>
+        <w:t xml:space="preserve"> – only watermarks, headers, footers and styles. To make a new SMPTE reference document, you should add custom styles to this document and then copy it to the new reference. Check everything in</w:t>
       </w:r>
       <w:r>
         <w:t>to your repo</w:t>
@@ -295,13 +208,8 @@
           <w:bCs w:val="0"/>
         </w:rPr>
       </w:pPr>
-      <w:proofErr w:type="spellStart"/>
-      <w:r>
-        <w:t>smpte</w:t>
-      </w:r>
-      <w:proofErr w:type="spellEnd"/>
-      <w:r>
-        <w:t xml:space="preserve">-hint </w:t>
+      <w:r>
+        <w:t xml:space="preserve">smpte-hint </w:t>
       </w:r>
       <w:r>
         <w:rPr>
@@ -492,14 +400,12 @@
           <w:bCs w:val="0"/>
         </w:rPr>
       </w:pPr>
-      <w:proofErr w:type="spellStart"/>
       <w:r>
         <w:rPr>
           <w:bCs w:val="0"/>
         </w:rPr>
         <w:t>Soecifics</w:t>
       </w:r>
-      <w:proofErr w:type="spellEnd"/>
     </w:p>
     <w:p>
       <w:pPr>
@@ -519,23 +425,13 @@
         </w:rPr>
         <w:t xml:space="preserve">Character styles start with </w:t>
       </w:r>
-      <w:proofErr w:type="spellStart"/>
       <w:r>
         <w:rPr>
           <w:bCs w:val="0"/>
           <w:i/>
           <w:iCs/>
         </w:rPr>
-        <w:t>smpte-ch</w:t>
-      </w:r>
-      <w:proofErr w:type="spellEnd"/>
-      <w:r>
-        <w:rPr>
-          <w:bCs w:val="0"/>
-          <w:i/>
-          <w:iCs/>
-        </w:rPr>
-        <w:t>-</w:t>
+        <w:t>smpte-ch-</w:t>
       </w:r>
     </w:p>
     <w:p>
@@ -615,19 +511,11 @@
           <w:bCs w:val="0"/>
         </w:rPr>
       </w:pPr>
-      <w:proofErr w:type="spellStart"/>
-      <w:r>
-        <w:rPr>
-          <w:bCs w:val="0"/>
-        </w:rPr>
-        <w:t>smpte</w:t>
-      </w:r>
-      <w:proofErr w:type="spellEnd"/>
-      <w:r>
-        <w:rPr>
-          <w:bCs w:val="0"/>
-        </w:rPr>
-        <w:t>-hint is a character style that make things red</w:t>
+      <w:r>
+        <w:rPr>
+          <w:bCs w:val="0"/>
+        </w:rPr>
+        <w:t>smpte-hint is a character style that make things red</w:t>
       </w:r>
     </w:p>
     <w:p>
@@ -642,19 +530,11 @@
           <w:bCs w:val="0"/>
         </w:rPr>
       </w:pPr>
-      <w:proofErr w:type="spellStart"/>
-      <w:r>
-        <w:rPr>
-          <w:bCs w:val="0"/>
-        </w:rPr>
-        <w:t>smpte</w:t>
-      </w:r>
-      <w:proofErr w:type="spellEnd"/>
-      <w:r>
-        <w:rPr>
-          <w:bCs w:val="0"/>
-        </w:rPr>
-        <w:t>-boilerplate is a character style that makes things blue</w:t>
+      <w:r>
+        <w:rPr>
+          <w:bCs w:val="0"/>
+        </w:rPr>
+        <w:t>smpte-boilerplate is a character style that makes things blue</w:t>
       </w:r>
     </w:p>
     <w:p>
@@ -669,19 +549,11 @@
           <w:bCs w:val="0"/>
         </w:rPr>
       </w:pPr>
-      <w:proofErr w:type="spellStart"/>
-      <w:r>
-        <w:rPr>
-          <w:bCs w:val="0"/>
-        </w:rPr>
-        <w:t>refdoc</w:t>
-      </w:r>
-      <w:proofErr w:type="spellEnd"/>
-      <w:r>
-        <w:rPr>
-          <w:bCs w:val="0"/>
-        </w:rPr>
-        <w:t xml:space="preserve"> paragraphs </w:t>
+      <w:r>
+        <w:rPr>
+          <w:bCs w:val="0"/>
+        </w:rPr>
+        <w:t xml:space="preserve">refdoc paragraphs </w:t>
       </w:r>
       <w:r>
         <w:rPr>
@@ -801,13 +673,8 @@
       <w:pPr>
         <w:pStyle w:val="smpte-hint"/>
       </w:pPr>
-      <w:proofErr w:type="spellStart"/>
-      <w:r>
-        <w:t>smpte</w:t>
-      </w:r>
-      <w:proofErr w:type="spellEnd"/>
-      <w:r>
-        <w:t xml:space="preserve">-hint </w:t>
+      <w:r>
+        <w:t xml:space="preserve">smpte-hint </w:t>
       </w:r>
       <w:r>
         <w:t xml:space="preserve">→ </w:t>
@@ -823,13 +690,8 @@
       <w:pPr>
         <w:pStyle w:val="smpte-boilerplate"/>
       </w:pPr>
-      <w:proofErr w:type="spellStart"/>
-      <w:r>
-        <w:t>smpte</w:t>
-      </w:r>
-      <w:proofErr w:type="spellEnd"/>
-      <w:r>
-        <w:t xml:space="preserve">-boilerplate </w:t>
+      <w:r>
+        <w:t xml:space="preserve">smpte-boilerplate </w:t>
       </w:r>
       <w:r>
         <w:t xml:space="preserve">→ </w:t>
@@ -842,13 +704,8 @@
       <w:pPr>
         <w:pStyle w:val="smpte-proposal-block"/>
       </w:pPr>
-      <w:proofErr w:type="spellStart"/>
-      <w:r>
-        <w:t>smpte</w:t>
-      </w:r>
-      <w:proofErr w:type="spellEnd"/>
-      <w:r>
-        <w:t>-proposal-block</w:t>
+      <w:r>
+        <w:t>smpte-proposal-block</w:t>
       </w:r>
     </w:p>
     <w:p>
@@ -856,28 +713,15 @@
         <w:pStyle w:val="SourceCode"/>
       </w:pPr>
       <w:r>
-        <w:t xml:space="preserve">Source Code → should match Verbatim Char character style and used as the base for </w:t>
-      </w:r>
-      <w:proofErr w:type="spellStart"/>
-      <w:r>
-        <w:t>color</w:t>
-      </w:r>
-      <w:proofErr w:type="spellEnd"/>
-      <w:r>
-        <w:t xml:space="preserve"> syntax highlighting. It’s a balance between formatting beauty and fitting everything on a page.</w:t>
+        <w:t>Source Code → should match Verbatim Char character style and used as the base for color syntax highlighting. It’s a balance between formatting beauty and fitting everything on a page.</w:t>
       </w:r>
     </w:p>
     <w:p>
       <w:pPr>
         <w:pStyle w:val="smpte-indent"/>
       </w:pPr>
-      <w:proofErr w:type="spellStart"/>
-      <w:r>
-        <w:t>smpte</w:t>
-      </w:r>
-      <w:proofErr w:type="spellEnd"/>
-      <w:r>
-        <w:t>-indent → provides an indent</w:t>
+      <w:r>
+        <w:t>smpte-indent → provides an indent</w:t>
       </w:r>
       <w:r>
         <w:t xml:space="preserve"> based on </w:t>
@@ -900,13 +744,8 @@
       <w:pPr>
         <w:pStyle w:val="smpte-note"/>
       </w:pPr>
-      <w:proofErr w:type="spellStart"/>
-      <w:r>
-        <w:t>smpte</w:t>
-      </w:r>
-      <w:proofErr w:type="spellEnd"/>
-      <w:r>
-        <w:t>-note → NOTE: is a hanging paragraph</w:t>
+      <w:r>
+        <w:t>smpte-note → NOTE: is a hanging paragraph</w:t>
       </w:r>
       <w:r>
         <w:t xml:space="preserve"> based on </w:t>
@@ -923,13 +762,8 @@
       <w:pPr>
         <w:pStyle w:val="smpte-example"/>
       </w:pPr>
-      <w:proofErr w:type="spellStart"/>
-      <w:r>
-        <w:t>smpte</w:t>
-      </w:r>
-      <w:proofErr w:type="spellEnd"/>
-      <w:r>
-        <w:t xml:space="preserve">-example → EXAMPLE:  is a hanging paragraph based on </w:t>
+      <w:r>
+        <w:t xml:space="preserve">smpte-example → EXAMPLE:  is a hanging paragraph based on </w:t>
       </w:r>
       <w:r>
         <w:rPr>
@@ -1050,16 +884,8 @@
         <w:rPr>
           <w:lang w:val="en-NZ"/>
         </w:rPr>
-        <w:t xml:space="preserve"> is used as the base character style for all source code </w:t>
-      </w:r>
-      <w:proofErr w:type="spellStart"/>
-      <w:r>
-        <w:rPr>
-          <w:lang w:val="en-NZ"/>
-        </w:rPr>
-        <w:t>markup</w:t>
-      </w:r>
-      <w:proofErr w:type="spellEnd"/>
+        <w:t xml:space="preserve"> is used as the base character style for all source code markup</w:t>
+      </w:r>
       <w:r>
         <w:rPr>
           <w:lang w:val="en-NZ"/>
@@ -1099,37 +925,12 @@
         </w:rPr>
         <w:t>s</w:t>
       </w:r>
-      <w:proofErr w:type="spellStart"/>
       <w:r>
         <w:rPr>
           <w:rStyle w:val="smpte-ch-review-highlight"/>
           <w:lang w:val="en-NZ"/>
         </w:rPr>
-        <w:t>mpte</w:t>
-      </w:r>
-      <w:proofErr w:type="spellEnd"/>
-      <w:r>
-        <w:rPr>
-          <w:rStyle w:val="smpte-ch-review-highlight"/>
-          <w:lang w:val="en-NZ"/>
-        </w:rPr>
-        <w:t>-</w:t>
-      </w:r>
-      <w:proofErr w:type="spellStart"/>
-      <w:r>
-        <w:rPr>
-          <w:rStyle w:val="smpte-ch-review-highlight"/>
-          <w:lang w:val="en-NZ"/>
-        </w:rPr>
-        <w:t>ch</w:t>
-      </w:r>
-      <w:proofErr w:type="spellEnd"/>
-      <w:r>
-        <w:rPr>
-          <w:rStyle w:val="smpte-ch-review-highlight"/>
-          <w:lang w:val="en-NZ"/>
-        </w:rPr>
-        <w:t>-review-highlight</w:t>
+        <w:t>mpte-ch-review-highlight</w:t>
       </w:r>
       <w:r>
         <w:rPr>
@@ -1155,64 +956,31 @@
         </w:rPr>
         <w:t>s</w:t>
       </w:r>
-      <w:proofErr w:type="spellStart"/>
       <w:r>
         <w:rPr>
           <w:rStyle w:val="smpte-ch-review-highlight-green"/>
           <w:lang w:val="en-NZ"/>
         </w:rPr>
-        <w:t>mpte</w:t>
-      </w:r>
-      <w:proofErr w:type="spellEnd"/>
+        <w:t>mpte-ch-review-highlight</w:t>
+      </w:r>
       <w:r>
         <w:rPr>
           <w:rStyle w:val="smpte-ch-review-highlight-green"/>
+        </w:rPr>
+        <w:t>-green</w:t>
+      </w:r>
+      <w:r>
+        <w:rPr>
           <w:lang w:val="en-NZ"/>
         </w:rPr>
-        <w:t>-</w:t>
-      </w:r>
-      <w:proofErr w:type="spellStart"/>
-      <w:r>
-        <w:rPr>
-          <w:rStyle w:val="smpte-ch-review-highlight-green"/>
+        <w:t xml:space="preserve"> alternate highlight color</w:t>
+      </w:r>
+    </w:p>
+    <w:p>
+      <w:pPr>
+        <w:rPr>
           <w:lang w:val="en-NZ"/>
         </w:rPr>
-        <w:t>ch</w:t>
-      </w:r>
-      <w:proofErr w:type="spellEnd"/>
-      <w:r>
-        <w:rPr>
-          <w:rStyle w:val="smpte-ch-review-highlight-green"/>
-          <w:lang w:val="en-NZ"/>
-        </w:rPr>
-        <w:t>-review-highlight</w:t>
-      </w:r>
-      <w:r>
-        <w:rPr>
-          <w:rStyle w:val="smpte-ch-review-highlight-green"/>
-        </w:rPr>
-        <w:t>-green</w:t>
-      </w:r>
-      <w:r>
-        <w:rPr>
-          <w:lang w:val="en-NZ"/>
-        </w:rPr>
-        <w:t xml:space="preserve"> alternate highlight </w:t>
-      </w:r>
-      <w:proofErr w:type="spellStart"/>
-      <w:r>
-        <w:rPr>
-          <w:lang w:val="en-NZ"/>
-        </w:rPr>
-        <w:t>color</w:t>
-      </w:r>
-      <w:proofErr w:type="spellEnd"/>
-    </w:p>
-    <w:p>
-      <w:pPr>
-        <w:rPr>
-          <w:lang w:val="en-NZ"/>
-        </w:rPr>
       </w:pPr>
     </w:p>
     <w:p>
@@ -1231,40 +999,31 @@
     </w:p>
     <w:p>
       <w:pPr>
-        <w:pStyle w:val="smpte-caption-table"/>
-      </w:pPr>
-      <w:proofErr w:type="spellStart"/>
-      <w:r>
-        <w:t>smpte</w:t>
-      </w:r>
-      <w:proofErr w:type="spellEnd"/>
-      <w:r>
-        <w:t>-caption-table –</w:t>
-      </w:r>
-      <w:r>
-        <w:t xml:space="preserve"> goes above a table</w:t>
-      </w:r>
-      <w:r>
-        <w:br/>
+        <w:pStyle w:val="smpte-caption"/>
+      </w:pPr>
+      <w:r>
+        <w:t>smpte-caption</w:t>
       </w:r>
       <w:r>
         <w:t xml:space="preserve"> </w:t>
       </w:r>
-      <w:proofErr w:type="spellStart"/>
-      <w:r>
-        <w:t>table</w:t>
-      </w:r>
-      <w:proofErr w:type="spellEnd"/>
-      <w:r>
-        <w:t xml:space="preserve"> below is in </w:t>
-      </w:r>
-      <w:proofErr w:type="spellStart"/>
-      <w:r>
-        <w:t>smpte</w:t>
-      </w:r>
-      <w:proofErr w:type="spellEnd"/>
-      <w:r>
-        <w:t>-table-plain style</w:t>
+      <w:r>
+        <w:t>–</w:t>
+      </w:r>
+      <w:r>
+        <w:t xml:space="preserve"> </w:t>
+      </w:r>
+      <w:r>
+        <w:t>above a table</w:t>
+      </w:r>
+      <w:r>
+        <w:t xml:space="preserve"> &amp; pandoc</w:t>
+      </w:r>
+      <w:r>
+        <w:t xml:space="preserve"> refdoc </w:t>
+      </w:r>
+      <w:r>
+        <w:t>supports only one table style</w:t>
       </w:r>
     </w:p>
     <w:tbl>
@@ -1562,6 +1321,99 @@
       </w:pPr>
       <w:r>
         <w:rPr>
+          <w:noProof/>
+        </w:rPr>
+        <mc:AlternateContent>
+          <mc:Choice Requires="wps">
+            <w:drawing>
+              <wp:anchor distT="0" distB="0" distL="114300" distR="114300" simplePos="0" relativeHeight="251659264" behindDoc="0" locked="0" layoutInCell="1" allowOverlap="1" wp14:anchorId="0FFC6534" wp14:editId="2145B864">
+                <wp:simplePos x="0" y="0"/>
+                <wp:positionH relativeFrom="column">
+                  <wp:posOffset>711835</wp:posOffset>
+                </wp:positionH>
+                <wp:positionV relativeFrom="paragraph">
+                  <wp:posOffset>337820</wp:posOffset>
+                </wp:positionV>
+                <wp:extent cx="4231640" cy="648335"/>
+                <wp:effectExtent l="0" t="0" r="16510" b="18415"/>
+                <wp:wrapTopAndBottom/>
+                <wp:docPr id="1" name="Text Box 1"/>
+                <wp:cNvGraphicFramePr/>
+                <a:graphic xmlns:a="http://schemas.openxmlformats.org/drawingml/2006/main">
+                  <a:graphicData uri="http://schemas.microsoft.com/office/word/2010/wordprocessingShape">
+                    <wps:wsp>
+                      <wps:cNvSpPr txBox="1"/>
+                      <wps:spPr>
+                        <a:xfrm>
+                          <a:off x="0" y="0"/>
+                          <a:ext cx="4231640" cy="648335"/>
+                        </a:xfrm>
+                        <a:prstGeom prst="rect">
+                          <a:avLst/>
+                        </a:prstGeom>
+                        <a:solidFill>
+                          <a:schemeClr val="lt1"/>
+                        </a:solidFill>
+                        <a:ln w="6350">
+                          <a:solidFill>
+                            <a:prstClr val="black"/>
+                          </a:solidFill>
+                        </a:ln>
+                      </wps:spPr>
+                      <wps:txbx>
+                        <w:txbxContent>
+                          <w:p>
+                            <w:pPr>
+                              <w:jc w:val="center"/>
+                            </w:pPr>
+                            <w:r>
+                              <w:t>![figure N – this is the caption](/path/to/figure.png)</w:t>
+                            </w:r>
+                          </w:p>
+                        </w:txbxContent>
+                      </wps:txbx>
+                      <wps:bodyPr rot="0" spcFirstLastPara="0" vertOverflow="overflow" horzOverflow="overflow" vert="horz" wrap="square" lIns="91440" tIns="45720" rIns="91440" bIns="45720" numCol="1" spcCol="0" rtlCol="0" fromWordArt="0" anchor="ctr" anchorCtr="0" forceAA="0" compatLnSpc="1">
+                        <a:prstTxWarp prst="textNoShape">
+                          <a:avLst/>
+                        </a:prstTxWarp>
+                        <a:noAutofit/>
+                      </wps:bodyPr>
+                    </wps:wsp>
+                  </a:graphicData>
+                </a:graphic>
+                <wp14:sizeRelH relativeFrom="margin">
+                  <wp14:pctWidth>0</wp14:pctWidth>
+                </wp14:sizeRelH>
+              </wp:anchor>
+            </w:drawing>
+          </mc:Choice>
+          <mc:Fallback>
+            <w:pict>
+              <v:shapetype w14:anchorId="0FFC6534" id="_x0000_t202" coordsize="21600,21600" o:spt="202" path="m,l,21600r21600,l21600,xe">
+                <v:stroke joinstyle="miter"/>
+                <v:path gradientshapeok="t" o:connecttype="rect"/>
+              </v:shapetype>
+              <v:shape id="Text Box 1" o:spid="_x0000_s1026" type="#_x0000_t202" style="position:absolute;left:0;text-align:left;margin-left:56.05pt;margin-top:26.6pt;width:333.2pt;height:51.05pt;z-index:251659264;visibility:visible;mso-wrap-style:square;mso-width-percent:0;mso-wrap-distance-left:9pt;mso-wrap-distance-top:0;mso-wrap-distance-right:9pt;mso-wrap-distance-bottom:0;mso-position-horizontal:absolute;mso-position-horizontal-relative:text;mso-position-vertical:absolute;mso-position-vertical-relative:text;mso-width-percent:0;mso-width-relative:margin;v-text-anchor:middle" o:gfxdata="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" fillcolor="white [3201]" strokeweight=".5pt">
+                <v:textbox>
+                  <w:txbxContent>
+                    <w:p>
+                      <w:pPr>
+                        <w:jc w:val="center"/>
+                      </w:pPr>
+                      <w:r>
+                        <w:t>![figure N – this is the caption](/path/to/figure.png)</w:t>
+                      </w:r>
+                    </w:p>
+                  </w:txbxContent>
+                </v:textbox>
+                <w10:wrap type="topAndBottom"/>
+              </v:shape>
+            </w:pict>
+          </mc:Fallback>
+        </mc:AlternateContent>
+      </w:r>
+      <w:r>
+        <w:rPr>
           <w:highlight w:val="yellow"/>
         </w:rPr>
         <w:t>Figure</w:t>
@@ -1575,15 +1427,16 @@
     </w:p>
     <w:p>
       <w:pPr>
-        <w:pStyle w:val="smpte-caption-figure"/>
-      </w:pPr>
-      <w:proofErr w:type="spellStart"/>
-      <w:r>
-        <w:t>smpte</w:t>
-      </w:r>
-      <w:proofErr w:type="spellEnd"/>
-      <w:r>
-        <w:t>-caption-figure – goes below a figure</w:t>
+        <w:pStyle w:val="smpte-caption"/>
+      </w:pPr>
+      <w:r>
+        <w:t>smpte-caption</w:t>
+      </w:r>
+      <w:r>
+        <w:t xml:space="preserve"> </w:t>
+      </w:r>
+      <w:r>
+        <w:t>– goes below a figure</w:t>
       </w:r>
     </w:p>
     <w:p>
@@ -1897,7 +1750,7 @@
   <w:abstractNum w:abstractNumId="0" w15:restartNumberingAfterBreak="0">
     <w:nsid w:val="FFFFFF7C"/>
     <w:multiLevelType w:val="singleLevel"/>
-    <w:tmpl w:val="A6E87C10"/>
+    <w:tmpl w:val="9386F818"/>
     <w:lvl w:ilvl="0">
       <w:start w:val="1"/>
       <w:numFmt w:val="decimal"/>
@@ -1914,7 +1767,7 @@
   <w:abstractNum w:abstractNumId="1" w15:restartNumberingAfterBreak="0">
     <w:nsid w:val="FFFFFF7D"/>
     <w:multiLevelType w:val="singleLevel"/>
-    <w:tmpl w:val="FD7E8416"/>
+    <w:tmpl w:val="8BB4048A"/>
     <w:lvl w:ilvl="0">
       <w:start w:val="1"/>
       <w:numFmt w:val="decimal"/>
@@ -1931,7 +1784,7 @@
   <w:abstractNum w:abstractNumId="2" w15:restartNumberingAfterBreak="0">
     <w:nsid w:val="FFFFFF7E"/>
     <w:multiLevelType w:val="singleLevel"/>
-    <w:tmpl w:val="C35C3C26"/>
+    <w:tmpl w:val="BA143916"/>
     <w:lvl w:ilvl="0">
       <w:start w:val="1"/>
       <w:numFmt w:val="decimal"/>
@@ -1948,7 +1801,7 @@
   <w:abstractNum w:abstractNumId="3" w15:restartNumberingAfterBreak="0">
     <w:nsid w:val="FFFFFF7F"/>
     <w:multiLevelType w:val="singleLevel"/>
-    <w:tmpl w:val="69484EAE"/>
+    <w:tmpl w:val="3A66DC86"/>
     <w:lvl w:ilvl="0">
       <w:start w:val="1"/>
       <w:numFmt w:val="decimal"/>
@@ -1965,7 +1818,7 @@
   <w:abstractNum w:abstractNumId="4" w15:restartNumberingAfterBreak="0">
     <w:nsid w:val="FFFFFF80"/>
     <w:multiLevelType w:val="singleLevel"/>
-    <w:tmpl w:val="C07E387C"/>
+    <w:tmpl w:val="F4DE7718"/>
     <w:lvl w:ilvl="0">
       <w:start w:val="1"/>
       <w:numFmt w:val="bullet"/>
@@ -1985,7 +1838,7 @@
   <w:abstractNum w:abstractNumId="5" w15:restartNumberingAfterBreak="0">
     <w:nsid w:val="FFFFFF81"/>
     <w:multiLevelType w:val="singleLevel"/>
-    <w:tmpl w:val="63BC8C7A"/>
+    <w:tmpl w:val="8F985BE0"/>
     <w:lvl w:ilvl="0">
       <w:start w:val="1"/>
       <w:numFmt w:val="bullet"/>
@@ -2005,7 +1858,7 @@
   <w:abstractNum w:abstractNumId="6" w15:restartNumberingAfterBreak="0">
     <w:nsid w:val="FFFFFF82"/>
     <w:multiLevelType w:val="singleLevel"/>
-    <w:tmpl w:val="8DCAF63E"/>
+    <w:tmpl w:val="12664716"/>
     <w:lvl w:ilvl="0">
       <w:start w:val="1"/>
       <w:numFmt w:val="bullet"/>
@@ -2025,7 +1878,7 @@
   <w:abstractNum w:abstractNumId="7" w15:restartNumberingAfterBreak="0">
     <w:nsid w:val="FFFFFF83"/>
     <w:multiLevelType w:val="singleLevel"/>
-    <w:tmpl w:val="A7DACAF4"/>
+    <w:tmpl w:val="B164C0EE"/>
     <w:lvl w:ilvl="0">
       <w:start w:val="1"/>
       <w:numFmt w:val="bullet"/>
@@ -2045,7 +1898,7 @@
   <w:abstractNum w:abstractNumId="8" w15:restartNumberingAfterBreak="0">
     <w:nsid w:val="FFFFFF88"/>
     <w:multiLevelType w:val="singleLevel"/>
-    <w:tmpl w:val="44943A98"/>
+    <w:tmpl w:val="6068EDE0"/>
     <w:lvl w:ilvl="0">
       <w:start w:val="1"/>
       <w:numFmt w:val="decimal"/>
@@ -2062,7 +1915,7 @@
   <w:abstractNum w:abstractNumId="9" w15:restartNumberingAfterBreak="0">
     <w:nsid w:val="FFFFFF89"/>
     <w:multiLevelType w:val="singleLevel"/>
-    <w:tmpl w:val="EAD2FC38"/>
+    <w:tmpl w:val="3998D91C"/>
     <w:lvl w:ilvl="0">
       <w:start w:val="1"/>
       <w:numFmt w:val="bullet"/>
@@ -4766,52 +4619,25 @@
       <w:shd w:val="clear" w:color="auto" w:fill="92D050"/>
     </w:rPr>
   </w:style>
-  <w:style w:type="paragraph" w:customStyle="1" w:styleId="smpte-caption-table">
-    <w:name w:val="smpte-caption-table"/>
+  <w:style w:type="paragraph" w:customStyle="1" w:styleId="smpte-caption">
+    <w:name w:val="smpte-caption"/>
     <w:basedOn w:val="Normal"/>
     <w:next w:val="Normal"/>
-    <w:link w:val="smpte-caption-tableChar"/>
+    <w:link w:val="smpte-captionChar"/>
     <w:qFormat/>
-    <w:rsid w:val="00A72A5F"/>
+    <w:rsid w:val="0045256C"/>
     <w:pPr>
       <w:jc w:val="center"/>
     </w:pPr>
     <w:rPr>
       <w:b/>
-      <w:lang w:val="en-NZ"/>
-    </w:rPr>
-  </w:style>
-  <w:style w:type="character" w:customStyle="1" w:styleId="smpte-caption-tableChar">
-    <w:name w:val="smpte-caption-table Char"/>
+    </w:rPr>
+  </w:style>
+  <w:style w:type="character" w:customStyle="1" w:styleId="smpte-captionChar">
+    <w:name w:val="smpte-caption Char"/>
     <w:basedOn w:val="DefaultParagraphFont"/>
-    <w:link w:val="smpte-caption-table"/>
-    <w:rsid w:val="00A72A5F"/>
-    <w:rPr>
-      <w:rFonts w:ascii="Cambria" w:hAnsi="Cambria"/>
-      <w:b/>
-      <w:sz w:val="24"/>
-      <w:szCs w:val="20"/>
-      <w:lang w:val="en-NZ"/>
-    </w:rPr>
-  </w:style>
-  <w:style w:type="paragraph" w:customStyle="1" w:styleId="smpte-caption-figure">
-    <w:name w:val="smpte-caption-figure"/>
-    <w:basedOn w:val="Normal"/>
-    <w:link w:val="smpte-caption-figureChar"/>
-    <w:qFormat/>
-    <w:rsid w:val="002F4514"/>
-    <w:pPr>
-      <w:jc w:val="center"/>
-    </w:pPr>
-    <w:rPr>
-      <w:b/>
-    </w:rPr>
-  </w:style>
-  <w:style w:type="character" w:customStyle="1" w:styleId="smpte-caption-figureChar">
-    <w:name w:val="smpte-caption-figure Char"/>
-    <w:basedOn w:val="DefaultParagraphFont"/>
-    <w:link w:val="smpte-caption-figure"/>
-    <w:rsid w:val="002F4514"/>
+    <w:link w:val="smpte-caption"/>
+    <w:rsid w:val="0045256C"/>
     <w:rPr>
       <w:rFonts w:ascii="Cambria" w:hAnsi="Cambria"/>
       <w:b/>
@@ -4824,7 +4650,7 @@
     <w:semiHidden/>
     <w:unhideWhenUsed/>
     <w:qFormat/>
-    <w:rsid w:val="00424062"/>
+    <w:rsid w:val="000F01F2"/>
     <w:pPr>
       <w:spacing w:before="20" w:after="20" w:line="240" w:lineRule="auto"/>
     </w:pPr>
@@ -4834,6 +4660,7 @@
       <w:lang w:eastAsia="en-GB"/>
     </w:rPr>
     <w:tblPr>
+      <w:jc w:val="center"/>
       <w:tblInd w:w="0" w:type="dxa"/>
       <w:tblBorders>
         <w:top w:val="single" w:sz="4" w:space="0" w:color="000000"/>
@@ -4850,6 +4677,9 @@
         <w:right w:w="108" w:type="dxa"/>
       </w:tblCellMar>
     </w:tblPr>
+    <w:trPr>
+      <w:jc w:val="center"/>
+    </w:trPr>
     <w:tblStylePr w:type="firstRow">
       <w:pPr>
         <w:wordWrap/>

</xml_diff>

<commit_message>
fix typos in SMPTE boilerplate
</commit_message>
<xml_diff>
--- a/refdoc/refdoc-smpte-ag04.docx
+++ b/refdoc/refdoc-smpte-ag04.docx
@@ -719,6 +719,7 @@
     <w:p>
       <w:pPr>
         <w:pStyle w:val="smpte-indent"/>
+        <w:ind w:left="567"/>
       </w:pPr>
       <w:r>
         <w:t>smpte-indent → provides an indent</w:t>
@@ -743,6 +744,7 @@
     <w:p>
       <w:pPr>
         <w:pStyle w:val="smpte-note"/>
+        <w:ind w:left="567" w:hanging="578"/>
       </w:pPr>
       <w:r>
         <w:t>smpte-note → NOTE: is a hanging paragraph</w:t>
@@ -761,6 +763,7 @@
     <w:p>
       <w:pPr>
         <w:pStyle w:val="smpte-example"/>
+        <w:ind w:left="1134" w:hanging="578"/>
       </w:pPr>
       <w:r>
         <w:t xml:space="preserve">smpte-example → EXAMPLE:  is a hanging paragraph based on </w:t>
@@ -3796,6 +3799,7 @@
       <w:rFonts w:ascii="Consolas" w:hAnsi="Consolas"/>
       <w:b/>
       <w:color w:val="007020"/>
+      <w:w w:val="90"/>
       <w:sz w:val="16"/>
     </w:rPr>
   </w:style>
@@ -3805,6 +3809,7 @@
     <w:rPr>
       <w:rFonts w:ascii="Consolas" w:hAnsi="Consolas"/>
       <w:color w:val="902000"/>
+      <w:w w:val="90"/>
       <w:sz w:val="16"/>
     </w:rPr>
   </w:style>
@@ -3814,6 +3819,7 @@
     <w:rPr>
       <w:rFonts w:ascii="Consolas" w:hAnsi="Consolas"/>
       <w:color w:val="40A070"/>
+      <w:w w:val="90"/>
       <w:sz w:val="16"/>
     </w:rPr>
   </w:style>
@@ -3823,6 +3829,7 @@
     <w:rPr>
       <w:rFonts w:ascii="Consolas" w:hAnsi="Consolas"/>
       <w:color w:val="40A070"/>
+      <w:w w:val="90"/>
       <w:sz w:val="16"/>
     </w:rPr>
   </w:style>
@@ -3832,6 +3839,7 @@
     <w:rPr>
       <w:rFonts w:ascii="Consolas" w:hAnsi="Consolas"/>
       <w:color w:val="40A070"/>
+      <w:w w:val="90"/>
       <w:sz w:val="16"/>
     </w:rPr>
   </w:style>
@@ -3841,6 +3849,7 @@
     <w:rPr>
       <w:rFonts w:ascii="Consolas" w:hAnsi="Consolas"/>
       <w:color w:val="880000"/>
+      <w:w w:val="90"/>
       <w:sz w:val="16"/>
     </w:rPr>
   </w:style>
@@ -3850,6 +3859,7 @@
     <w:rPr>
       <w:rFonts w:ascii="Consolas" w:hAnsi="Consolas"/>
       <w:color w:val="4070A0"/>
+      <w:w w:val="90"/>
       <w:sz w:val="16"/>
     </w:rPr>
   </w:style>
@@ -3859,6 +3869,7 @@
     <w:rPr>
       <w:rFonts w:ascii="Consolas" w:hAnsi="Consolas"/>
       <w:color w:val="4070A0"/>
+      <w:w w:val="90"/>
       <w:sz w:val="16"/>
     </w:rPr>
   </w:style>
@@ -3868,6 +3879,7 @@
     <w:rPr>
       <w:rFonts w:ascii="Consolas" w:hAnsi="Consolas"/>
       <w:color w:val="4070A0"/>
+      <w:w w:val="90"/>
       <w:sz w:val="16"/>
     </w:rPr>
   </w:style>
@@ -3877,6 +3889,7 @@
     <w:rPr>
       <w:rFonts w:ascii="Consolas" w:hAnsi="Consolas"/>
       <w:color w:val="4070A0"/>
+      <w:w w:val="90"/>
       <w:sz w:val="16"/>
     </w:rPr>
   </w:style>
@@ -3886,6 +3899,7 @@
     <w:rPr>
       <w:rFonts w:ascii="Consolas" w:hAnsi="Consolas"/>
       <w:color w:val="BB6688"/>
+      <w:w w:val="90"/>
       <w:sz w:val="16"/>
     </w:rPr>
   </w:style>
@@ -3895,6 +3909,7 @@
     <w:rPr>
       <w:rFonts w:ascii="Consolas" w:hAnsi="Consolas"/>
       <w:color w:val="595959" w:themeColor="text1" w:themeTint="A6"/>
+      <w:w w:val="90"/>
       <w:sz w:val="16"/>
     </w:rPr>
   </w:style>
@@ -3905,6 +3920,7 @@
       <w:rFonts w:ascii="Consolas" w:hAnsi="Consolas"/>
       <w:i/>
       <w:color w:val="60A0B0"/>
+      <w:w w:val="90"/>
       <w:sz w:val="16"/>
     </w:rPr>
   </w:style>
@@ -3915,6 +3931,7 @@
     <w:rPr>
       <w:rFonts w:ascii="Consolas" w:hAnsi="Consolas"/>
       <w:color w:val="595959" w:themeColor="text1" w:themeTint="A6"/>
+      <w:w w:val="90"/>
       <w:sz w:val="16"/>
     </w:rPr>
   </w:style>
@@ -3926,6 +3943,7 @@
       <w:b/>
       <w:i/>
       <w:color w:val="60A0B0"/>
+      <w:w w:val="90"/>
       <w:sz w:val="16"/>
     </w:rPr>
   </w:style>
@@ -3937,6 +3955,7 @@
       <w:b/>
       <w:i/>
       <w:color w:val="60A0B0"/>
+      <w:w w:val="90"/>
       <w:sz w:val="16"/>
     </w:rPr>
   </w:style>
@@ -3946,6 +3965,7 @@
     <w:rPr>
       <w:rFonts w:ascii="Consolas" w:hAnsi="Consolas"/>
       <w:color w:val="007020"/>
+      <w:w w:val="90"/>
       <w:sz w:val="16"/>
     </w:rPr>
   </w:style>
@@ -3956,6 +3976,7 @@
     <w:rPr>
       <w:rFonts w:ascii="Consolas" w:hAnsi="Consolas"/>
       <w:color w:val="06287E"/>
+      <w:w w:val="90"/>
       <w:sz w:val="16"/>
     </w:rPr>
   </w:style>
@@ -3965,6 +3986,7 @@
     <w:rPr>
       <w:rFonts w:ascii="Consolas" w:hAnsi="Consolas"/>
       <w:color w:val="19177C"/>
+      <w:w w:val="90"/>
       <w:sz w:val="16"/>
     </w:rPr>
   </w:style>
@@ -3975,6 +3997,7 @@
       <w:rFonts w:ascii="Consolas" w:hAnsi="Consolas"/>
       <w:b/>
       <w:color w:val="007020"/>
+      <w:w w:val="90"/>
       <w:sz w:val="16"/>
     </w:rPr>
   </w:style>
@@ -3984,6 +4007,7 @@
     <w:rPr>
       <w:rFonts w:ascii="Consolas" w:hAnsi="Consolas"/>
       <w:color w:val="666666"/>
+      <w:w w:val="90"/>
       <w:sz w:val="16"/>
     </w:rPr>
   </w:style>
@@ -3995,6 +4019,7 @@
       <w:b/>
       <w:i/>
       <w:color w:val="60A0B0"/>
+      <w:w w:val="90"/>
       <w:sz w:val="16"/>
     </w:rPr>
   </w:style>
@@ -4004,6 +4029,7 @@
     <w:rPr>
       <w:rFonts w:ascii="Consolas" w:hAnsi="Consolas"/>
       <w:color w:val="595959" w:themeColor="text1" w:themeTint="A6"/>
+      <w:w w:val="90"/>
       <w:sz w:val="16"/>
     </w:rPr>
   </w:style>
@@ -4013,6 +4039,7 @@
     <w:rPr>
       <w:rFonts w:ascii="Consolas" w:hAnsi="Consolas"/>
       <w:color w:val="BC7A00"/>
+      <w:w w:val="90"/>
       <w:sz w:val="16"/>
     </w:rPr>
   </w:style>
@@ -4022,6 +4049,7 @@
     <w:rPr>
       <w:rFonts w:ascii="Consolas" w:hAnsi="Consolas"/>
       <w:color w:val="7D9029"/>
+      <w:w w:val="90"/>
       <w:sz w:val="16"/>
     </w:rPr>
   </w:style>
@@ -4031,6 +4059,7 @@
     <w:rPr>
       <w:rFonts w:ascii="Consolas" w:hAnsi="Consolas"/>
       <w:color w:val="595959" w:themeColor="text1" w:themeTint="A6"/>
+      <w:w w:val="90"/>
       <w:sz w:val="16"/>
     </w:rPr>
   </w:style>
@@ -4042,6 +4071,7 @@
       <w:b/>
       <w:i/>
       <w:color w:val="60A0B0"/>
+      <w:w w:val="90"/>
       <w:sz w:val="16"/>
     </w:rPr>
   </w:style>
@@ -4053,6 +4083,7 @@
       <w:b/>
       <w:i/>
       <w:color w:val="60A0B0"/>
+      <w:w w:val="90"/>
       <w:sz w:val="16"/>
     </w:rPr>
   </w:style>
@@ -4063,6 +4094,7 @@
       <w:rFonts w:ascii="Consolas" w:hAnsi="Consolas"/>
       <w:b/>
       <w:color w:val="FF0000"/>
+      <w:w w:val="90"/>
       <w:sz w:val="16"/>
     </w:rPr>
   </w:style>
@@ -4073,6 +4105,7 @@
       <w:rFonts w:ascii="Consolas" w:hAnsi="Consolas"/>
       <w:b/>
       <w:color w:val="FF0000"/>
+      <w:w w:val="90"/>
       <w:sz w:val="16"/>
     </w:rPr>
   </w:style>
@@ -4082,6 +4115,7 @@
     <w:rPr>
       <w:rFonts w:ascii="Consolas" w:hAnsi="Consolas"/>
       <w:color w:val="595959" w:themeColor="text1" w:themeTint="A6"/>
+      <w:w w:val="90"/>
       <w:sz w:val="16"/>
     </w:rPr>
   </w:style>
@@ -4090,10 +4124,11 @@
     <w:basedOn w:val="DefaultParagraphFont"/>
     <w:uiPriority w:val="1"/>
     <w:qFormat/>
-    <w:rsid w:val="003512AF"/>
+    <w:rsid w:val="00127100"/>
     <w:rPr>
       <w:rFonts w:ascii="Consolas" w:hAnsi="Consolas"/>
       <w:color w:val="404040" w:themeColor="text1" w:themeTint="BF"/>
+      <w:w w:val="90"/>
     </w:rPr>
   </w:style>
   <w:style w:type="character" w:styleId="IntenseReference">

</xml_diff>

<commit_message>
update year on SMPTE boilerplate
</commit_message>
<xml_diff>
--- a/refdoc/refdoc-smpte-ag04.docx
+++ b/refdoc/refdoc-smpte-ag04.docx
@@ -14,6 +14,7 @@
           <w:sz w:val="24"/>
         </w:rPr>
       </w:pPr>
+      <w:proofErr w:type="spellStart"/>
       <w:r>
         <w:rPr>
           <w:rStyle w:val="WarningTok"/>
@@ -23,7 +24,43 @@
           <w:color w:val="auto"/>
           <w:sz w:val="24"/>
         </w:rPr>
-        <w:t>smpte-eng-doc-top</w:t>
+        <w:t>smpte</w:t>
+      </w:r>
+      <w:proofErr w:type="spellEnd"/>
+      <w:r>
+        <w:rPr>
+          <w:rStyle w:val="WarningTok"/>
+          <w:rFonts w:ascii="Arial Bold" w:hAnsi="Arial Bold"/>
+          <w:b w:val="0"/>
+          <w:i w:val="0"/>
+          <w:color w:val="auto"/>
+          <w:sz w:val="24"/>
+        </w:rPr>
+        <w:t>-</w:t>
+      </w:r>
+      <w:proofErr w:type="spellStart"/>
+      <w:r>
+        <w:rPr>
+          <w:rStyle w:val="WarningTok"/>
+          <w:rFonts w:ascii="Arial Bold" w:hAnsi="Arial Bold"/>
+          <w:b w:val="0"/>
+          <w:i w:val="0"/>
+          <w:color w:val="auto"/>
+          <w:sz w:val="24"/>
+        </w:rPr>
+        <w:t>eng</w:t>
+      </w:r>
+      <w:proofErr w:type="spellEnd"/>
+      <w:r>
+        <w:rPr>
+          <w:rStyle w:val="WarningTok"/>
+          <w:rFonts w:ascii="Arial Bold" w:hAnsi="Arial Bold"/>
+          <w:b w:val="0"/>
+          <w:i w:val="0"/>
+          <w:color w:val="auto"/>
+          <w:sz w:val="24"/>
+        </w:rPr>
+        <w:t>-doc-top</w:t>
       </w:r>
     </w:p>
     <w:p>
@@ -74,6 +111,7 @@
           <w:sz w:val="28"/>
         </w:rPr>
       </w:pPr>
+      <w:proofErr w:type="spellStart"/>
       <w:r>
         <w:rPr>
           <w:rStyle w:val="WarningTok"/>
@@ -83,15 +121,56 @@
           <w:color w:val="auto"/>
           <w:sz w:val="28"/>
         </w:rPr>
-        <w:t>smpte-eng-doc-title</w:t>
+        <w:t>smpte</w:t>
+      </w:r>
+      <w:proofErr w:type="spellEnd"/>
+      <w:r>
+        <w:rPr>
+          <w:rStyle w:val="WarningTok"/>
+          <w:rFonts w:ascii="Arial" w:hAnsi="Arial"/>
+          <w:b/>
+          <w:i w:val="0"/>
+          <w:color w:val="auto"/>
+          <w:sz w:val="28"/>
+        </w:rPr>
+        <w:t>-</w:t>
+      </w:r>
+      <w:proofErr w:type="spellStart"/>
+      <w:r>
+        <w:rPr>
+          <w:rStyle w:val="WarningTok"/>
+          <w:rFonts w:ascii="Arial" w:hAnsi="Arial"/>
+          <w:b/>
+          <w:i w:val="0"/>
+          <w:color w:val="auto"/>
+          <w:sz w:val="28"/>
+        </w:rPr>
+        <w:t>eng</w:t>
+      </w:r>
+      <w:proofErr w:type="spellEnd"/>
+      <w:r>
+        <w:rPr>
+          <w:rStyle w:val="WarningTok"/>
+          <w:rFonts w:ascii="Arial" w:hAnsi="Arial"/>
+          <w:b/>
+          <w:i w:val="0"/>
+          <w:color w:val="auto"/>
+          <w:sz w:val="28"/>
+        </w:rPr>
+        <w:t>-doc-title</w:t>
       </w:r>
     </w:p>
     <w:p>
       <w:pPr>
         <w:pStyle w:val="smpte-filename-draft"/>
       </w:pPr>
-      <w:r>
-        <w:t>smpte-filename</w:t>
+      <w:proofErr w:type="spellStart"/>
+      <w:r>
+        <w:t>smpte</w:t>
+      </w:r>
+      <w:proofErr w:type="spellEnd"/>
+      <w:r>
+        <w:t>-filename</w:t>
       </w:r>
       <w:r>
         <w:t xml:space="preserve">-draft - </w:t>
@@ -191,7 +270,15 @@
         <w:t>No body text is preserved</w:t>
       </w:r>
       <w:r>
-        <w:t xml:space="preserve"> – only watermarks, headers, footers and styles. To make a new SMPTE reference document, you should add custom styles to this document and then copy it to the new reference. Check everything in</w:t>
+        <w:t xml:space="preserve"> – only watermarks, headers, </w:t>
+      </w:r>
+      <w:proofErr w:type="gramStart"/>
+      <w:r>
+        <w:t>footers</w:t>
+      </w:r>
+      <w:proofErr w:type="gramEnd"/>
+      <w:r>
+        <w:t xml:space="preserve"> and styles. To make a new SMPTE reference document, you should add custom styles to this document and then copy it to the new reference. Check everything in</w:t>
       </w:r>
       <w:r>
         <w:t>to your repo</w:t>
@@ -208,8 +295,13 @@
           <w:bCs w:val="0"/>
         </w:rPr>
       </w:pPr>
-      <w:r>
-        <w:t xml:space="preserve">smpte-hint </w:t>
+      <w:proofErr w:type="spellStart"/>
+      <w:r>
+        <w:t>smpte</w:t>
+      </w:r>
+      <w:proofErr w:type="spellEnd"/>
+      <w:r>
+        <w:t xml:space="preserve">-hint </w:t>
       </w:r>
       <w:r>
         <w:rPr>
@@ -290,12 +382,14 @@
         </w:rPr>
         <w:t xml:space="preserve"> unless otherwise </w:t>
       </w:r>
+      <w:proofErr w:type="gramStart"/>
       <w:r>
         <w:rPr>
           <w:rStyle w:val="smpte-ch-hint"/>
         </w:rPr>
         <w:t>stated</w:t>
       </w:r>
+      <w:proofErr w:type="gramEnd"/>
     </w:p>
     <w:p>
       <w:pPr>
@@ -327,8 +421,16 @@
         <w:rPr>
           <w:bCs w:val="0"/>
         </w:rPr>
-        <w:t xml:space="preserve"> as the style for next paragraph unless otherwise stated</w:t>
-      </w:r>
+        <w:t xml:space="preserve"> as the style for next paragraph unless otherwise </w:t>
+      </w:r>
+      <w:proofErr w:type="gramStart"/>
+      <w:r>
+        <w:rPr>
+          <w:bCs w:val="0"/>
+        </w:rPr>
+        <w:t>stated</w:t>
+      </w:r>
+      <w:proofErr w:type="gramEnd"/>
     </w:p>
     <w:p>
       <w:pPr>
@@ -346,8 +448,16 @@
         <w:rPr>
           <w:bCs w:val="0"/>
         </w:rPr>
-        <w:t>show in the style gallery</w:t>
-      </w:r>
+        <w:t xml:space="preserve">show in the style </w:t>
+      </w:r>
+      <w:proofErr w:type="gramStart"/>
+      <w:r>
+        <w:rPr>
+          <w:bCs w:val="0"/>
+        </w:rPr>
+        <w:t>gallery</w:t>
+      </w:r>
+      <w:proofErr w:type="gramEnd"/>
     </w:p>
     <w:p>
       <w:pPr>
@@ -385,8 +495,18 @@
           <w:i/>
           <w:iCs/>
         </w:rPr>
-        <w:t>New documents based on this Template</w:t>
-      </w:r>
+        <w:t xml:space="preserve">New documents based on this </w:t>
+      </w:r>
+      <w:proofErr w:type="gramStart"/>
+      <w:r>
+        <w:rPr>
+          <w:bCs w:val="0"/>
+          <w:i/>
+          <w:iCs/>
+        </w:rPr>
+        <w:t>Template</w:t>
+      </w:r>
+      <w:proofErr w:type="gramEnd"/>
     </w:p>
     <w:p>
       <w:pPr>
@@ -400,12 +520,14 @@
           <w:bCs w:val="0"/>
         </w:rPr>
       </w:pPr>
+      <w:proofErr w:type="spellStart"/>
       <w:r>
         <w:rPr>
           <w:bCs w:val="0"/>
         </w:rPr>
         <w:t>Soecifics</w:t>
       </w:r>
+      <w:proofErr w:type="spellEnd"/>
     </w:p>
     <w:p>
       <w:pPr>
@@ -425,13 +547,23 @@
         </w:rPr>
         <w:t xml:space="preserve">Character styles start with </w:t>
       </w:r>
+      <w:proofErr w:type="spellStart"/>
       <w:r>
         <w:rPr>
           <w:bCs w:val="0"/>
           <w:i/>
           <w:iCs/>
         </w:rPr>
-        <w:t>smpte-ch-</w:t>
+        <w:t>smpte-ch</w:t>
+      </w:r>
+      <w:proofErr w:type="spellEnd"/>
+      <w:r>
+        <w:rPr>
+          <w:bCs w:val="0"/>
+          <w:i/>
+          <w:iCs/>
+        </w:rPr>
+        <w:t>-</w:t>
       </w:r>
     </w:p>
     <w:p>
@@ -465,8 +597,16 @@
         <w:rPr>
           <w:bCs w:val="0"/>
         </w:rPr>
-        <w:t xml:space="preserve"> on Normal so default lists work right</w:t>
-      </w:r>
+        <w:t xml:space="preserve"> on Normal so default lists work </w:t>
+      </w:r>
+      <w:proofErr w:type="gramStart"/>
+      <w:r>
+        <w:rPr>
+          <w:bCs w:val="0"/>
+        </w:rPr>
+        <w:t>right</w:t>
+      </w:r>
+      <w:proofErr w:type="gramEnd"/>
     </w:p>
     <w:p>
       <w:pPr>
@@ -496,8 +636,16 @@
         <w:rPr>
           <w:bCs w:val="0"/>
         </w:rPr>
-        <w:t xml:space="preserve"> Fonts should be set to the right default fonts</w:t>
-      </w:r>
+        <w:t xml:space="preserve"> Fonts should be set to the right default </w:t>
+      </w:r>
+      <w:proofErr w:type="gramStart"/>
+      <w:r>
+        <w:rPr>
+          <w:bCs w:val="0"/>
+        </w:rPr>
+        <w:t>fonts</w:t>
+      </w:r>
+      <w:proofErr w:type="gramEnd"/>
     </w:p>
     <w:p>
       <w:pPr>
@@ -511,12 +659,28 @@
           <w:bCs w:val="0"/>
         </w:rPr>
       </w:pPr>
-      <w:r>
-        <w:rPr>
-          <w:bCs w:val="0"/>
-        </w:rPr>
-        <w:t>smpte-hint is a character style that make things red</w:t>
-      </w:r>
+      <w:proofErr w:type="spellStart"/>
+      <w:r>
+        <w:rPr>
+          <w:bCs w:val="0"/>
+        </w:rPr>
+        <w:t>smpte</w:t>
+      </w:r>
+      <w:proofErr w:type="spellEnd"/>
+      <w:r>
+        <w:rPr>
+          <w:bCs w:val="0"/>
+        </w:rPr>
+        <w:t xml:space="preserve">-hint is a character style that make things </w:t>
+      </w:r>
+      <w:proofErr w:type="gramStart"/>
+      <w:r>
+        <w:rPr>
+          <w:bCs w:val="0"/>
+        </w:rPr>
+        <w:t>red</w:t>
+      </w:r>
+      <w:proofErr w:type="gramEnd"/>
     </w:p>
     <w:p>
       <w:pPr>
@@ -530,12 +694,28 @@
           <w:bCs w:val="0"/>
         </w:rPr>
       </w:pPr>
-      <w:r>
-        <w:rPr>
-          <w:bCs w:val="0"/>
-        </w:rPr>
-        <w:t>smpte-boilerplate is a character style that makes things blue</w:t>
-      </w:r>
+      <w:proofErr w:type="spellStart"/>
+      <w:r>
+        <w:rPr>
+          <w:bCs w:val="0"/>
+        </w:rPr>
+        <w:t>smpte</w:t>
+      </w:r>
+      <w:proofErr w:type="spellEnd"/>
+      <w:r>
+        <w:rPr>
+          <w:bCs w:val="0"/>
+        </w:rPr>
+        <w:t xml:space="preserve">-boilerplate is a character style that makes things </w:t>
+      </w:r>
+      <w:proofErr w:type="gramStart"/>
+      <w:r>
+        <w:rPr>
+          <w:bCs w:val="0"/>
+        </w:rPr>
+        <w:t>blue</w:t>
+      </w:r>
+      <w:proofErr w:type="gramEnd"/>
     </w:p>
     <w:p>
       <w:pPr>
@@ -549,11 +729,19 @@
           <w:bCs w:val="0"/>
         </w:rPr>
       </w:pPr>
-      <w:r>
-        <w:rPr>
-          <w:bCs w:val="0"/>
-        </w:rPr>
-        <w:t xml:space="preserve">refdoc paragraphs </w:t>
+      <w:proofErr w:type="spellStart"/>
+      <w:r>
+        <w:rPr>
+          <w:bCs w:val="0"/>
+        </w:rPr>
+        <w:t>refdoc</w:t>
+      </w:r>
+      <w:proofErr w:type="spellEnd"/>
+      <w:r>
+        <w:rPr>
+          <w:bCs w:val="0"/>
+        </w:rPr>
+        <w:t xml:space="preserve"> paragraphs </w:t>
       </w:r>
       <w:r>
         <w:rPr>
@@ -577,8 +765,16 @@
         <w:rPr>
           <w:bCs w:val="0"/>
         </w:rPr>
-        <w:t>name as documentation</w:t>
-      </w:r>
+        <w:t xml:space="preserve">name as </w:t>
+      </w:r>
+      <w:proofErr w:type="gramStart"/>
+      <w:r>
+        <w:rPr>
+          <w:bCs w:val="0"/>
+        </w:rPr>
+        <w:t>documentation</w:t>
+      </w:r>
+      <w:proofErr w:type="gramEnd"/>
     </w:p>
     <w:p>
       <w:pPr>
@@ -614,8 +810,16 @@
         <w:rPr>
           <w:bCs w:val="0"/>
         </w:rPr>
-        <w:t>lt bullets</w:t>
-      </w:r>
+        <w:t xml:space="preserve">lt </w:t>
+      </w:r>
+      <w:proofErr w:type="gramStart"/>
+      <w:r>
+        <w:rPr>
+          <w:bCs w:val="0"/>
+        </w:rPr>
+        <w:t>bullets</w:t>
+      </w:r>
+      <w:proofErr w:type="gramEnd"/>
     </w:p>
     <w:p>
       <w:pPr>
@@ -644,8 +848,16 @@
         <w:rPr>
           <w:bCs w:val="0"/>
         </w:rPr>
-        <w:t xml:space="preserve"> Normal tabs and default bullets</w:t>
-      </w:r>
+        <w:t xml:space="preserve"> Normal tabs and default </w:t>
+      </w:r>
+      <w:proofErr w:type="gramStart"/>
+      <w:r>
+        <w:rPr>
+          <w:bCs w:val="0"/>
+        </w:rPr>
+        <w:t>bullets</w:t>
+      </w:r>
+      <w:proofErr w:type="gramEnd"/>
     </w:p>
     <w:p>
       <w:pPr>
@@ -666,15 +878,25 @@
         <w:t>→</w:t>
       </w:r>
       <w:r>
-        <w:t xml:space="preserve"> this is the normal font &amp; paragraph properties for all paragraphs</w:t>
-      </w:r>
+        <w:t xml:space="preserve"> this is the normal font &amp; paragraph properties for all </w:t>
+      </w:r>
+      <w:proofErr w:type="gramStart"/>
+      <w:r>
+        <w:t>paragraphs</w:t>
+      </w:r>
+      <w:proofErr w:type="gramEnd"/>
     </w:p>
     <w:p>
       <w:pPr>
         <w:pStyle w:val="smpte-hint"/>
       </w:pPr>
-      <w:r>
-        <w:t xml:space="preserve">smpte-hint </w:t>
+      <w:proofErr w:type="spellStart"/>
+      <w:r>
+        <w:t>smpte</w:t>
+      </w:r>
+      <w:proofErr w:type="spellEnd"/>
+      <w:r>
+        <w:t xml:space="preserve">-hint </w:t>
       </w:r>
       <w:r>
         <w:t xml:space="preserve">→ </w:t>
@@ -690,22 +912,37 @@
       <w:pPr>
         <w:pStyle w:val="smpte-boilerplate"/>
       </w:pPr>
-      <w:r>
-        <w:t xml:space="preserve">smpte-boilerplate </w:t>
+      <w:proofErr w:type="spellStart"/>
+      <w:r>
+        <w:t>smpte</w:t>
+      </w:r>
+      <w:proofErr w:type="spellEnd"/>
+      <w:r>
+        <w:t xml:space="preserve">-boilerplate </w:t>
       </w:r>
       <w:r>
         <w:t xml:space="preserve">→ </w:t>
       </w:r>
       <w:r>
-        <w:t>for things Home Office will replace</w:t>
-      </w:r>
+        <w:t xml:space="preserve">for things Home Office will </w:t>
+      </w:r>
+      <w:proofErr w:type="gramStart"/>
+      <w:r>
+        <w:t>replace</w:t>
+      </w:r>
+      <w:proofErr w:type="gramEnd"/>
     </w:p>
     <w:p>
       <w:pPr>
         <w:pStyle w:val="smpte-proposal-block"/>
       </w:pPr>
-      <w:r>
-        <w:t>smpte-proposal-block</w:t>
+      <w:proofErr w:type="spellStart"/>
+      <w:r>
+        <w:t>smpte</w:t>
+      </w:r>
+      <w:proofErr w:type="spellEnd"/>
+      <w:r>
+        <w:t>-proposal-block</w:t>
       </w:r>
     </w:p>
     <w:p>
@@ -713,7 +950,15 @@
         <w:pStyle w:val="SourceCode"/>
       </w:pPr>
       <w:r>
-        <w:t>Source Code → should match Verbatim Char character style and used as the base for color syntax highlighting. It’s a balance between formatting beauty and fitting everything on a page.</w:t>
+        <w:t xml:space="preserve">Source Code → should match Verbatim Char character style and used as the base for </w:t>
+      </w:r>
+      <w:proofErr w:type="spellStart"/>
+      <w:r>
+        <w:t>color</w:t>
+      </w:r>
+      <w:proofErr w:type="spellEnd"/>
+      <w:r>
+        <w:t xml:space="preserve"> syntax highlighting. It’s a balance between formatting beauty and fitting everything on a page.</w:t>
       </w:r>
     </w:p>
     <w:p>
@@ -721,8 +966,13 @@
         <w:pStyle w:val="smpte-indent"/>
         <w:ind w:left="567"/>
       </w:pPr>
-      <w:r>
-        <w:t>smpte-indent → provides an indent</w:t>
+      <w:proofErr w:type="spellStart"/>
+      <w:r>
+        <w:t>smpte</w:t>
+      </w:r>
+      <w:proofErr w:type="spellEnd"/>
+      <w:r>
+        <w:t>-indent → provides an indent</w:t>
       </w:r>
       <w:r>
         <w:t xml:space="preserve"> based on </w:t>
@@ -737,21 +987,29 @@
       <w:r>
         <w:t xml:space="preserve"> to help </w:t>
       </w:r>
+      <w:proofErr w:type="gramStart"/>
       <w:r>
         <w:t>readability</w:t>
       </w:r>
+      <w:proofErr w:type="gramEnd"/>
     </w:p>
     <w:p>
       <w:pPr>
         <w:pStyle w:val="smpte-note"/>
         <w:ind w:left="567" w:hanging="578"/>
       </w:pPr>
-      <w:r>
-        <w:t>smpte-note → NOTE: is a hanging paragraph</w:t>
+      <w:proofErr w:type="spellStart"/>
+      <w:r>
+        <w:t>smpte</w:t>
+      </w:r>
+      <w:proofErr w:type="spellEnd"/>
+      <w:r>
+        <w:t>-note → NOTE: is a hanging paragraph</w:t>
       </w:r>
       <w:r>
         <w:t xml:space="preserve"> based on </w:t>
       </w:r>
+      <w:proofErr w:type="gramStart"/>
       <w:r>
         <w:rPr>
           <w:i/>
@@ -759,15 +1017,22 @@
         </w:rPr>
         <w:t>Normal</w:t>
       </w:r>
+      <w:proofErr w:type="gramEnd"/>
     </w:p>
     <w:p>
       <w:pPr>
         <w:pStyle w:val="smpte-example"/>
         <w:ind w:left="1134" w:hanging="578"/>
       </w:pPr>
-      <w:r>
-        <w:t xml:space="preserve">smpte-example → EXAMPLE:  is a hanging paragraph based on </w:t>
-      </w:r>
+      <w:proofErr w:type="spellStart"/>
+      <w:r>
+        <w:t>smpte</w:t>
+      </w:r>
+      <w:proofErr w:type="spellEnd"/>
+      <w:r>
+        <w:t xml:space="preserve">-example → EXAMPLE:  is a hanging paragraph based on </w:t>
+      </w:r>
+      <w:proofErr w:type="gramStart"/>
       <w:r>
         <w:rPr>
           <w:i/>
@@ -775,6 +1040,7 @@
         </w:rPr>
         <w:t>Normal</w:t>
       </w:r>
+      <w:proofErr w:type="gramEnd"/>
     </w:p>
     <w:p>
       <w:pPr>
@@ -857,8 +1123,16 @@
         <w:rPr>
           <w:lang w:val="en-NZ"/>
         </w:rPr>
-        <w:t>. The bullet points are just for layout, there is no relationship to the underlying character styles</w:t>
-      </w:r>
+        <w:t xml:space="preserve">. The bullet points are just for layout, there is no relationship to the underlying character </w:t>
+      </w:r>
+      <w:proofErr w:type="gramStart"/>
+      <w:r>
+        <w:rPr>
+          <w:lang w:val="en-NZ"/>
+        </w:rPr>
+        <w:t>styles</w:t>
+      </w:r>
+      <w:proofErr w:type="gramEnd"/>
     </w:p>
     <w:p>
       <w:pPr>
@@ -887,8 +1161,16 @@
         <w:rPr>
           <w:lang w:val="en-NZ"/>
         </w:rPr>
-        <w:t xml:space="preserve"> is used as the base character style for all source code markup</w:t>
-      </w:r>
+        <w:t xml:space="preserve"> is used as the base character style for all source code </w:t>
+      </w:r>
+      <w:proofErr w:type="spellStart"/>
+      <w:r>
+        <w:rPr>
+          <w:lang w:val="en-NZ"/>
+        </w:rPr>
+        <w:t>markup</w:t>
+      </w:r>
+      <w:proofErr w:type="spellEnd"/>
       <w:r>
         <w:rPr>
           <w:lang w:val="en-NZ"/>
@@ -928,12 +1210,37 @@
         </w:rPr>
         <w:t>s</w:t>
       </w:r>
+      <w:proofErr w:type="spellStart"/>
       <w:r>
         <w:rPr>
           <w:rStyle w:val="smpte-ch-review-highlight"/>
           <w:lang w:val="en-NZ"/>
         </w:rPr>
-        <w:t>mpte-ch-review-highlight</w:t>
+        <w:t>mpte</w:t>
+      </w:r>
+      <w:proofErr w:type="spellEnd"/>
+      <w:r>
+        <w:rPr>
+          <w:rStyle w:val="smpte-ch-review-highlight"/>
+          <w:lang w:val="en-NZ"/>
+        </w:rPr>
+        <w:t>-</w:t>
+      </w:r>
+      <w:proofErr w:type="spellStart"/>
+      <w:r>
+        <w:rPr>
+          <w:rStyle w:val="smpte-ch-review-highlight"/>
+          <w:lang w:val="en-NZ"/>
+        </w:rPr>
+        <w:t>ch</w:t>
+      </w:r>
+      <w:proofErr w:type="spellEnd"/>
+      <w:r>
+        <w:rPr>
+          <w:rStyle w:val="smpte-ch-review-highlight"/>
+          <w:lang w:val="en-NZ"/>
+        </w:rPr>
+        <w:t>-review-highlight</w:t>
       </w:r>
       <w:r>
         <w:rPr>
@@ -959,16 +1266,41 @@
         </w:rPr>
         <w:t>s</w:t>
       </w:r>
+      <w:proofErr w:type="spellStart"/>
       <w:r>
         <w:rPr>
           <w:rStyle w:val="smpte-ch-review-highlight-green"/>
           <w:lang w:val="en-NZ"/>
         </w:rPr>
-        <w:t>mpte-ch-review-highlight</w:t>
-      </w:r>
+        <w:t>mpte</w:t>
+      </w:r>
+      <w:proofErr w:type="spellEnd"/>
       <w:r>
         <w:rPr>
           <w:rStyle w:val="smpte-ch-review-highlight-green"/>
+          <w:lang w:val="en-NZ"/>
+        </w:rPr>
+        <w:t>-</w:t>
+      </w:r>
+      <w:proofErr w:type="spellStart"/>
+      <w:r>
+        <w:rPr>
+          <w:rStyle w:val="smpte-ch-review-highlight-green"/>
+          <w:lang w:val="en-NZ"/>
+        </w:rPr>
+        <w:t>ch</w:t>
+      </w:r>
+      <w:proofErr w:type="spellEnd"/>
+      <w:r>
+        <w:rPr>
+          <w:rStyle w:val="smpte-ch-review-highlight-green"/>
+          <w:lang w:val="en-NZ"/>
+        </w:rPr>
+        <w:t>-review-highlight</w:t>
+      </w:r>
+      <w:r>
+        <w:rPr>
+          <w:rStyle w:val="smpte-ch-review-highlight-green"/>
         </w:rPr>
         <w:t>-green</w:t>
       </w:r>
@@ -976,14 +1308,22 @@
         <w:rPr>
           <w:lang w:val="en-NZ"/>
         </w:rPr>
-        <w:t xml:space="preserve"> alternate highlight color</w:t>
-      </w:r>
-    </w:p>
-    <w:p>
-      <w:pPr>
+        <w:t xml:space="preserve"> alternate highlight </w:t>
+      </w:r>
+      <w:proofErr w:type="spellStart"/>
+      <w:r>
         <w:rPr>
           <w:lang w:val="en-NZ"/>
         </w:rPr>
+        <w:t>color</w:t>
+      </w:r>
+      <w:proofErr w:type="spellEnd"/>
+    </w:p>
+    <w:p>
+      <w:pPr>
+        <w:rPr>
+          <w:lang w:val="en-NZ"/>
+        </w:rPr>
       </w:pPr>
     </w:p>
     <w:p>
@@ -1004,8 +1344,13 @@
       <w:pPr>
         <w:pStyle w:val="smpte-caption"/>
       </w:pPr>
-      <w:r>
-        <w:t>smpte-caption</w:t>
+      <w:proofErr w:type="spellStart"/>
+      <w:r>
+        <w:t>smpte</w:t>
+      </w:r>
+      <w:proofErr w:type="spellEnd"/>
+      <w:r>
+        <w:t>-caption</w:t>
       </w:r>
       <w:r>
         <w:t xml:space="preserve"> </w:t>
@@ -1020,14 +1365,32 @@
         <w:t>above a table</w:t>
       </w:r>
       <w:r>
-        <w:t xml:space="preserve"> &amp; pandoc</w:t>
-      </w:r>
-      <w:r>
-        <w:t xml:space="preserve"> refdoc </w:t>
-      </w:r>
-      <w:r>
-        <w:t>supports only one table style</w:t>
-      </w:r>
+        <w:t xml:space="preserve"> &amp; </w:t>
+      </w:r>
+      <w:proofErr w:type="spellStart"/>
+      <w:r>
+        <w:t>pandoc</w:t>
+      </w:r>
+      <w:proofErr w:type="spellEnd"/>
+      <w:r>
+        <w:t xml:space="preserve"> </w:t>
+      </w:r>
+      <w:proofErr w:type="spellStart"/>
+      <w:r>
+        <w:t>refdoc</w:t>
+      </w:r>
+      <w:proofErr w:type="spellEnd"/>
+      <w:r>
+        <w:t xml:space="preserve"> </w:t>
+      </w:r>
+      <w:r>
+        <w:t xml:space="preserve">supports only one table </w:t>
+      </w:r>
+      <w:proofErr w:type="gramStart"/>
+      <w:r>
+        <w:t>style</w:t>
+      </w:r>
+      <w:proofErr w:type="gramEnd"/>
     </w:p>
     <w:tbl>
       <w:tblPr>
@@ -1369,8 +1732,13 @@
                             <w:pPr>
                               <w:jc w:val="center"/>
                             </w:pPr>
+                            <w:proofErr w:type="gramStart"/>
                             <w:r>
-                              <w:t>![figure N – this is the caption](/path/to/figure.png)</w:t>
+                              <w:t>![</w:t>
+                            </w:r>
+                            <w:proofErr w:type="gramEnd"/>
+                            <w:r>
+                              <w:t>figure N – this is the caption](/path/to/figure.png)</w:t>
                             </w:r>
                           </w:p>
                         </w:txbxContent>
@@ -1432,15 +1800,25 @@
       <w:pPr>
         <w:pStyle w:val="smpte-caption"/>
       </w:pPr>
-      <w:r>
-        <w:t>smpte-caption</w:t>
+      <w:proofErr w:type="spellStart"/>
+      <w:r>
+        <w:t>smpte</w:t>
+      </w:r>
+      <w:proofErr w:type="spellEnd"/>
+      <w:r>
+        <w:t>-caption</w:t>
       </w:r>
       <w:r>
         <w:t xml:space="preserve"> </w:t>
       </w:r>
       <w:r>
-        <w:t>– goes below a figure</w:t>
-      </w:r>
+        <w:t xml:space="preserve">– goes below a </w:t>
+      </w:r>
+      <w:proofErr w:type="gramStart"/>
+      <w:r>
+        <w:t>figure</w:t>
+      </w:r>
+      <w:proofErr w:type="gramEnd"/>
     </w:p>
     <w:p>
       <w:pPr>
@@ -1637,13 +2015,38 @@
       <w:rPr>
         <w:lang w:val="en-US"/>
       </w:rPr>
-      <w:t>© SMPTE 20</w:t>
+      <w:t xml:space="preserve">© SMPTE </w:t>
     </w:r>
     <w:r>
       <w:rPr>
         <w:lang w:val="en-US"/>
       </w:rPr>
-      <w:t>20</w:t>
+      <w:fldChar w:fldCharType="begin"/>
+    </w:r>
+    <w:r>
+      <w:rPr>
+        <w:lang w:val="en-US"/>
+      </w:rPr>
+      <w:instrText xml:space="preserve"> SAVEDATE  \@ "yyyy"  \* MERGEFORMAT </w:instrText>
+    </w:r>
+    <w:r>
+      <w:rPr>
+        <w:lang w:val="en-US"/>
+      </w:rPr>
+      <w:fldChar w:fldCharType="separate"/>
+    </w:r>
+    <w:r>
+      <w:rPr>
+        <w:noProof/>
+        <w:lang w:val="en-US"/>
+      </w:rPr>
+      <w:t>2021</w:t>
+    </w:r>
+    <w:r>
+      <w:rPr>
+        <w:lang w:val="en-US"/>
+      </w:rPr>
+      <w:fldChar w:fldCharType="end"/>
     </w:r>
     <w:r>
       <w:rPr>
@@ -1662,7 +2065,28 @@
       <w:pStyle w:val="Footer"/>
     </w:pPr>
     <w:r>
-      <w:t xml:space="preserve">Copyright © 2020 by THE SOCIETY OF MOTION PICTURE </w:t>
+      <w:t xml:space="preserve">Copyright © </w:t>
+    </w:r>
+    <w:r>
+      <w:fldChar w:fldCharType="begin"/>
+    </w:r>
+    <w:r>
+      <w:instrText xml:space="preserve"> SAVEDATE  \@ "yyyy"  \* MERGEFORMAT </w:instrText>
+    </w:r>
+    <w:r>
+      <w:fldChar w:fldCharType="separate"/>
+    </w:r>
+    <w:r>
+      <w:rPr>
+        <w:noProof/>
+      </w:rPr>
+      <w:t>2021</w:t>
+    </w:r>
+    <w:r>
+      <w:fldChar w:fldCharType="end"/>
+    </w:r>
+    <w:r>
+      <w:t xml:space="preserve"> by THE SOCIETY OF MOTION PICTURE </w:t>
     </w:r>
     <w:r>
       <w:t>AND TELEVISION ENGINEERS</w:t>

</xml_diff>